<commit_message>
Complete half of my slides
</commit_message>
<xml_diff>
--- a/Our Paper/Section 2 (My Section)/SQI_SIGN_Midterm_Section2_Suresh_Yhap .docx
+++ b/Our Paper/Section 2 (My Section)/SQI_SIGN_Midterm_Section2_Suresh_Yhap .docx
@@ -1315,7 +1315,7 @@
           <w:rtl w:val="0"/>
         </w:rPr>
         <w:tab/>
-        <w:t xml:space="preserve">The class of function we are interested in for SQI</w:t>
+        <w:t xml:space="preserve">The class of curve we are interested in for SQI</w:t>
       </w:r>
       <w:r>
         <w:rPr>
@@ -1571,7 +1571,46 @@
         <w:rPr>
           <w:rtl w:val="0"/>
         </w:rPr>
-        <w:t xml:space="preserve"> term of the first curve.</w:t>
+        <w:t xml:space="preserve"> term of the first curve and are isomorphic if </w:t>
+      </w:r>
+      <m:oMath>
+        <m:r>
+          <w:rPr/>
+          <m:t xml:space="preserve">B/B'</m:t>
+        </m:r>
+      </m:oMath>
+      <w:r>
+        <w:rPr>
+          <w:rtl w:val="0"/>
+        </w:rPr>
+        <w:t xml:space="preserve"> is a perfect square in </w:t>
+      </w:r>
+      <m:oMath>
+        <m:sSub>
+          <m:sSubPr>
+            <m:ctrlPr>
+              <w:rPr/>
+            </m:ctrlPr>
+          </m:sSubPr>
+          <m:e>
+            <m:r>
+              <w:rPr/>
+              <m:t xml:space="preserve">F</m:t>
+            </m:r>
+          </m:e>
+          <m:sub>
+            <m:r>
+              <w:rPr/>
+              <m:t xml:space="preserve">q</m:t>
+            </m:r>
+          </m:sub>
+        </m:sSub>
+      </m:oMath>
+      <w:r>
+        <w:rPr>
+          <w:rtl w:val="0"/>
+        </w:rPr>
+        <w:t xml:space="preserve">.</w:t>
       </w:r>
     </w:p>
     <w:p>
@@ -3685,6 +3724,17 @@
     </w:p>
     <w:p>
       <w:pPr>
+        <w:ind w:left="0" w:firstLine="0"/>
+        <w:rPr/>
+      </w:pPr>
+      <w:r>
+        <w:rPr>
+          <w:rtl w:val="0"/>
+        </w:rPr>
+      </w:r>
+    </w:p>
+    <w:p>
+      <w:pPr>
         <w:ind w:left="0" w:firstLine="720"/>
         <w:rPr/>
       </w:pPr>
@@ -3861,41 +3911,22 @@
     </w:p>
     <w:p>
       <w:pPr>
-        <w:ind w:left="0" w:firstLine="720"/>
-        <w:rPr/>
-      </w:pPr>
-      <w:r>
-        <w:rPr>
-          <w:rtl w:val="0"/>
-        </w:rPr>
-      </w:r>
-    </w:p>
-    <w:p>
-      <w:pPr>
-        <w:ind w:left="0" w:firstLine="720"/>
-        <w:rPr/>
-      </w:pPr>
-      <w:r>
-        <w:rPr>
-          <w:rtl w:val="0"/>
-        </w:rPr>
-      </w:r>
-    </w:p>
-    <w:p>
-      <w:pPr>
-        <w:ind w:left="0" w:firstLine="720"/>
-        <w:rPr/>
-      </w:pPr>
-      <w:r>
-        <w:rPr>
-          <w:rtl w:val="0"/>
-        </w:rPr>
-      </w:r>
-    </w:p>
-    <w:p>
-      <w:pPr>
         <w:ind w:left="0" w:firstLine="0"/>
         <w:rPr/>
+      </w:pPr>
+      <w:r>
+        <w:rPr>
+          <w:rtl w:val="0"/>
+        </w:rPr>
+      </w:r>
+    </w:p>
+    <w:p>
+      <w:pPr>
+        <w:ind w:left="0" w:firstLine="0"/>
+        <w:jc w:val="center"/>
+        <w:rPr>
+          <w:b w:val="1"/>
+        </w:rPr>
       </w:pPr>
       <w:r>
         <w:rPr>

</xml_diff>